<commit_message>
upload JS studying note
</commit_message>
<xml_diff>
--- a/JS笔记.docx
+++ b/JS笔记.docx
@@ -38568,6 +38568,1675 @@
           <w:szCs w:val="15"/>
         </w:rPr>
         <w:t>实现动画效果。</w:t>
+      </w:r>
+    </w:p>
+    <w:p>
+      <w:pPr>
+        <w:shd w:val="clear" w:color="auto" w:fill="FFFFFF"/>
+        <w:adjustRightInd/>
+        <w:snapToGrid/>
+        <w:spacing w:before="265" w:after="159" w:line="254" w:lineRule="atLeast"/>
+        <w:outlineLvl w:val="2"/>
+        <w:rPr>
+          <w:rFonts w:ascii="Helvetica" w:eastAsia="宋体" w:hAnsi="Helvetica" w:cs="Helvetica"/>
+          <w:color w:val="444444"/>
+          <w:sz w:val="19"/>
+          <w:szCs w:val="19"/>
+        </w:rPr>
+      </w:pPr>
+      <w:r>
+        <w:rPr>
+          <w:rFonts w:ascii="Helvetica" w:eastAsia="宋体" w:hAnsi="Helvetica" w:cs="Helvetica"/>
+          <w:color w:val="444444"/>
+          <w:sz w:val="19"/>
+          <w:szCs w:val="19"/>
+        </w:rPr>
+        <w:t>练习</w:t>
+      </w:r>
+    </w:p>
+    <w:p>
+      <w:pPr>
+        <w:shd w:val="clear" w:color="auto" w:fill="FFFFFF"/>
+        <w:adjustRightInd/>
+        <w:snapToGrid/>
+        <w:spacing w:before="159" w:after="159"/>
+        <w:rPr>
+          <w:rFonts w:ascii="Helvetica" w:eastAsia="宋体" w:hAnsi="Helvetica" w:cs="Helvetica"/>
+          <w:color w:val="666666"/>
+          <w:sz w:val="15"/>
+          <w:szCs w:val="15"/>
+        </w:rPr>
+      </w:pPr>
+      <w:r>
+        <w:rPr>
+          <w:rFonts w:ascii="Helvetica" w:eastAsia="宋体" w:hAnsi="Helvetica" w:cs="Helvetica"/>
+          <w:color w:val="666666"/>
+          <w:sz w:val="15"/>
+          <w:szCs w:val="15"/>
+        </w:rPr>
+        <w:t>在执行删除操作时，给用户显示一个动画比直接调用</w:t>
+      </w:r>
+      <w:r>
+        <w:rPr>
+          <w:rFonts w:ascii="Consolas" w:eastAsia="宋体" w:hAnsi="Consolas" w:cs="Consolas"/>
+          <w:color w:val="DD0055"/>
+          <w:sz w:val="13"/>
+        </w:rPr>
+        <w:t>remove()</w:t>
+      </w:r>
+      <w:r>
+        <w:rPr>
+          <w:rFonts w:ascii="Helvetica" w:eastAsia="宋体" w:hAnsi="Helvetica" w:cs="Helvetica"/>
+          <w:color w:val="666666"/>
+          <w:sz w:val="15"/>
+          <w:szCs w:val="15"/>
+        </w:rPr>
+        <w:t>要更好。请在表格删除一行的时候添加一个淡出的动画效果：</w:t>
+      </w:r>
+    </w:p>
+    <w:p>
+      <w:pPr>
+        <w:pBdr>
+          <w:bottom w:val="single" w:sz="6" w:space="1" w:color="auto"/>
+        </w:pBdr>
+        <w:adjustRightInd/>
+        <w:snapToGrid/>
+        <w:spacing w:after="0"/>
+        <w:jc w:val="center"/>
+        <w:rPr>
+          <w:rFonts w:ascii="Arial" w:eastAsia="宋体" w:hAnsi="Arial" w:cs="Arial" w:hint="eastAsia"/>
+          <w:vanish/>
+          <w:sz w:val="16"/>
+          <w:szCs w:val="16"/>
+        </w:rPr>
+      </w:pPr>
+      <w:r>
+        <w:rPr>
+          <w:rFonts w:ascii="Arial" w:eastAsia="宋体" w:hAnsi="Arial" w:cs="Arial" w:hint="eastAsia"/>
+          <w:vanish/>
+          <w:sz w:val="16"/>
+          <w:szCs w:val="16"/>
+        </w:rPr>
+        <w:t>窗体顶端</w:t>
+      </w:r>
+    </w:p>
+    <w:p>
+      <w:pPr>
+        <w:shd w:val="clear" w:color="auto" w:fill="FFFFFF"/>
+        <w:adjustRightInd/>
+        <w:snapToGrid/>
+        <w:spacing w:before="265" w:after="159" w:line="254" w:lineRule="atLeast"/>
+        <w:outlineLvl w:val="2"/>
+        <w:rPr>
+          <w:rFonts w:ascii="Helvetica" w:eastAsia="宋体" w:hAnsi="Helvetica" w:cs="Helvetica"/>
+          <w:color w:val="444444"/>
+          <w:sz w:val="19"/>
+          <w:szCs w:val="19"/>
+        </w:rPr>
+      </w:pPr>
+      <w:r>
+        <w:rPr>
+          <w:rFonts w:ascii="Helvetica" w:eastAsia="宋体" w:hAnsi="Helvetica" w:cs="Helvetica"/>
+          <w:color w:val="444444"/>
+          <w:sz w:val="19"/>
+          <w:szCs w:val="19"/>
+        </w:rPr>
+        <w:t>练习</w:t>
+      </w:r>
+    </w:p>
+    <w:p>
+      <w:pPr>
+        <w:shd w:val="clear" w:color="auto" w:fill="FFFFFF"/>
+        <w:adjustRightInd/>
+        <w:snapToGrid/>
+        <w:spacing w:before="159" w:after="159"/>
+        <w:rPr>
+          <w:rFonts w:ascii="Helvetica" w:eastAsia="宋体" w:hAnsi="Helvetica" w:cs="Helvetica"/>
+          <w:color w:val="666666"/>
+          <w:sz w:val="15"/>
+          <w:szCs w:val="15"/>
+        </w:rPr>
+      </w:pPr>
+      <w:r>
+        <w:rPr>
+          <w:rFonts w:ascii="Helvetica" w:eastAsia="宋体" w:hAnsi="Helvetica" w:cs="Helvetica"/>
+          <w:color w:val="666666"/>
+          <w:sz w:val="15"/>
+          <w:szCs w:val="15"/>
+        </w:rPr>
+        <w:t>在执行删除操作时，给用户显示一个动画比直接调用</w:t>
+      </w:r>
+      <w:r>
+        <w:rPr>
+          <w:rFonts w:ascii="Consolas" w:eastAsia="宋体" w:hAnsi="Consolas" w:cs="Consolas"/>
+          <w:color w:val="DD0055"/>
+          <w:sz w:val="13"/>
+        </w:rPr>
+        <w:t>remove()</w:t>
+      </w:r>
+      <w:r>
+        <w:rPr>
+          <w:rFonts w:ascii="Helvetica" w:eastAsia="宋体" w:hAnsi="Helvetica" w:cs="Helvetica"/>
+          <w:color w:val="666666"/>
+          <w:sz w:val="15"/>
+          <w:szCs w:val="15"/>
+        </w:rPr>
+        <w:t>要更好。请在表格删除一行的时候添加一个淡出的动画效果：</w:t>
+      </w:r>
+    </w:p>
+    <w:p>
+      <w:pPr>
+        <w:pBdr>
+          <w:bottom w:val="single" w:sz="6" w:space="1" w:color="auto"/>
+        </w:pBdr>
+        <w:adjustRightInd/>
+        <w:snapToGrid/>
+        <w:spacing w:after="0"/>
+        <w:jc w:val="center"/>
+        <w:rPr>
+          <w:rFonts w:ascii="Arial" w:eastAsia="宋体" w:hAnsi="Arial" w:cs="Arial" w:hint="eastAsia"/>
+          <w:vanish/>
+          <w:sz w:val="16"/>
+          <w:szCs w:val="16"/>
+        </w:rPr>
+      </w:pPr>
+      <w:r>
+        <w:rPr>
+          <w:rFonts w:ascii="Arial" w:eastAsia="宋体" w:hAnsi="Arial" w:cs="Arial" w:hint="eastAsia"/>
+          <w:vanish/>
+          <w:sz w:val="16"/>
+          <w:szCs w:val="16"/>
+        </w:rPr>
+        <w:t>窗体顶端</w:t>
+      </w:r>
+    </w:p>
+    <w:p>
+      <w:pPr>
+        <w:pBdr>
+          <w:top w:val="single" w:sz="4" w:space="3" w:color="DDDDDD"/>
+          <w:left w:val="single" w:sz="4" w:space="3" w:color="DDDDDD"/>
+          <w:right w:val="single" w:sz="4" w:space="3" w:color="DDDDDD"/>
+        </w:pBdr>
+        <w:shd w:val="clear" w:color="auto" w:fill="FAFAFA"/>
+        <w:tabs>
+          <w:tab w:val="left" w:pos="916"/>
+          <w:tab w:val="left" w:pos="1832"/>
+          <w:tab w:val="left" w:pos="2748"/>
+          <w:tab w:val="left" w:pos="3664"/>
+          <w:tab w:val="left" w:pos="4580"/>
+          <w:tab w:val="left" w:pos="5496"/>
+          <w:tab w:val="left" w:pos="6412"/>
+          <w:tab w:val="left" w:pos="7328"/>
+          <w:tab w:val="left" w:pos="8244"/>
+          <w:tab w:val="left" w:pos="9160"/>
+          <w:tab w:val="left" w:pos="10076"/>
+          <w:tab w:val="left" w:pos="10992"/>
+          <w:tab w:val="left" w:pos="11908"/>
+          <w:tab w:val="left" w:pos="12824"/>
+          <w:tab w:val="left" w:pos="13740"/>
+          <w:tab w:val="left" w:pos="14656"/>
+        </w:tabs>
+        <w:wordWrap w:val="0"/>
+        <w:adjustRightInd/>
+        <w:snapToGrid/>
+        <w:spacing w:after="0" w:line="191" w:lineRule="atLeast"/>
+        <w:rPr>
+          <w:rFonts w:ascii="Consolas" w:eastAsia="宋体" w:hAnsi="Consolas" w:cs="Consolas"/>
+          <w:color w:val="444444"/>
+          <w:sz w:val="15"/>
+          <w:szCs w:val="15"/>
+        </w:rPr>
+      </w:pPr>
+      <w:r>
+        <w:rPr>
+          <w:rFonts w:ascii="Consolas" w:eastAsia="宋体" w:hAnsi="Consolas" w:cs="Consolas"/>
+          <w:color w:val="444444"/>
+          <w:sz w:val="15"/>
+          <w:szCs w:val="15"/>
+        </w:rPr>
+        <w:t>'use strict';</w:t>
+      </w:r>
+    </w:p>
+    <w:p>
+      <w:pPr>
+        <w:pBdr>
+          <w:top w:val="single" w:sz="4" w:space="3" w:color="DDDDDD"/>
+          <w:left w:val="single" w:sz="4" w:space="3" w:color="DDDDDD"/>
+          <w:right w:val="single" w:sz="4" w:space="3" w:color="DDDDDD"/>
+        </w:pBdr>
+        <w:shd w:val="clear" w:color="auto" w:fill="FAFAFA"/>
+        <w:tabs>
+          <w:tab w:val="left" w:pos="916"/>
+          <w:tab w:val="left" w:pos="1832"/>
+          <w:tab w:val="left" w:pos="2748"/>
+          <w:tab w:val="left" w:pos="3664"/>
+          <w:tab w:val="left" w:pos="4580"/>
+          <w:tab w:val="left" w:pos="5496"/>
+          <w:tab w:val="left" w:pos="6412"/>
+          <w:tab w:val="left" w:pos="7328"/>
+          <w:tab w:val="left" w:pos="8244"/>
+          <w:tab w:val="left" w:pos="9160"/>
+          <w:tab w:val="left" w:pos="10076"/>
+          <w:tab w:val="left" w:pos="10992"/>
+          <w:tab w:val="left" w:pos="11908"/>
+          <w:tab w:val="left" w:pos="12824"/>
+          <w:tab w:val="left" w:pos="13740"/>
+          <w:tab w:val="left" w:pos="14656"/>
+        </w:tabs>
+        <w:wordWrap w:val="0"/>
+        <w:adjustRightInd/>
+        <w:snapToGrid/>
+        <w:spacing w:after="0" w:line="191" w:lineRule="atLeast"/>
+        <w:rPr>
+          <w:rFonts w:ascii="Consolas" w:eastAsia="宋体" w:hAnsi="Consolas" w:cs="Consolas"/>
+          <w:color w:val="444444"/>
+          <w:sz w:val="15"/>
+          <w:szCs w:val="15"/>
+        </w:rPr>
+      </w:pPr>
+    </w:p>
+    <w:p>
+      <w:pPr>
+        <w:pBdr>
+          <w:top w:val="single" w:sz="4" w:space="3" w:color="DDDDDD"/>
+          <w:left w:val="single" w:sz="4" w:space="3" w:color="DDDDDD"/>
+          <w:right w:val="single" w:sz="4" w:space="3" w:color="DDDDDD"/>
+        </w:pBdr>
+        <w:shd w:val="clear" w:color="auto" w:fill="FAFAFA"/>
+        <w:tabs>
+          <w:tab w:val="left" w:pos="916"/>
+          <w:tab w:val="left" w:pos="1832"/>
+          <w:tab w:val="left" w:pos="2748"/>
+          <w:tab w:val="left" w:pos="3664"/>
+          <w:tab w:val="left" w:pos="4580"/>
+          <w:tab w:val="left" w:pos="5496"/>
+          <w:tab w:val="left" w:pos="6412"/>
+          <w:tab w:val="left" w:pos="7328"/>
+          <w:tab w:val="left" w:pos="8244"/>
+          <w:tab w:val="left" w:pos="9160"/>
+          <w:tab w:val="left" w:pos="10076"/>
+          <w:tab w:val="left" w:pos="10992"/>
+          <w:tab w:val="left" w:pos="11908"/>
+          <w:tab w:val="left" w:pos="12824"/>
+          <w:tab w:val="left" w:pos="13740"/>
+          <w:tab w:val="left" w:pos="14656"/>
+        </w:tabs>
+        <w:wordWrap w:val="0"/>
+        <w:adjustRightInd/>
+        <w:snapToGrid/>
+        <w:spacing w:after="0" w:line="191" w:lineRule="atLeast"/>
+        <w:rPr>
+          <w:rFonts w:ascii="Consolas" w:eastAsia="宋体" w:hAnsi="Consolas" w:cs="Consolas"/>
+          <w:color w:val="444444"/>
+          <w:sz w:val="15"/>
+          <w:szCs w:val="15"/>
+        </w:rPr>
+      </w:pPr>
+      <w:r>
+        <w:rPr>
+          <w:rFonts w:ascii="Consolas" w:eastAsia="宋体" w:hAnsi="Consolas" w:cs="Consolas"/>
+          <w:color w:val="444444"/>
+          <w:sz w:val="15"/>
+          <w:szCs w:val="15"/>
+        </w:rPr>
+        <w:t>function deleteFirstTR() {</w:t>
+      </w:r>
+    </w:p>
+    <w:p>
+      <w:pPr>
+        <w:pBdr>
+          <w:top w:val="single" w:sz="4" w:space="3" w:color="DDDDDD"/>
+          <w:left w:val="single" w:sz="4" w:space="3" w:color="DDDDDD"/>
+          <w:right w:val="single" w:sz="4" w:space="3" w:color="DDDDDD"/>
+        </w:pBdr>
+        <w:shd w:val="clear" w:color="auto" w:fill="FAFAFA"/>
+        <w:tabs>
+          <w:tab w:val="left" w:pos="916"/>
+          <w:tab w:val="left" w:pos="1832"/>
+          <w:tab w:val="left" w:pos="2748"/>
+          <w:tab w:val="left" w:pos="3664"/>
+          <w:tab w:val="left" w:pos="4580"/>
+          <w:tab w:val="left" w:pos="5496"/>
+          <w:tab w:val="left" w:pos="6412"/>
+          <w:tab w:val="left" w:pos="7328"/>
+          <w:tab w:val="left" w:pos="8244"/>
+          <w:tab w:val="left" w:pos="9160"/>
+          <w:tab w:val="left" w:pos="10076"/>
+          <w:tab w:val="left" w:pos="10992"/>
+          <w:tab w:val="left" w:pos="11908"/>
+          <w:tab w:val="left" w:pos="12824"/>
+          <w:tab w:val="left" w:pos="13740"/>
+          <w:tab w:val="left" w:pos="14656"/>
+        </w:tabs>
+        <w:wordWrap w:val="0"/>
+        <w:adjustRightInd/>
+        <w:snapToGrid/>
+        <w:spacing w:after="0" w:line="191" w:lineRule="atLeast"/>
+        <w:ind w:firstLine="330"/>
+        <w:rPr>
+          <w:rFonts w:ascii="Consolas" w:eastAsia="宋体" w:hAnsi="Consolas" w:cs="Consolas" w:hint="eastAsia"/>
+          <w:color w:val="444444"/>
+          <w:sz w:val="15"/>
+          <w:szCs w:val="15"/>
+        </w:rPr>
+      </w:pPr>
+      <w:r>
+        <w:rPr>
+          <w:rFonts w:ascii="Consolas" w:eastAsia="宋体" w:hAnsi="Consolas" w:cs="Consolas"/>
+          <w:color w:val="444444"/>
+          <w:sz w:val="15"/>
+          <w:szCs w:val="15"/>
+        </w:rPr>
+        <w:t>var tr = $('#test-table&gt;tbody&gt;tr:visible').first();</w:t>
+      </w:r>
+    </w:p>
+    <w:p>
+      <w:pPr>
+        <w:pBdr>
+          <w:top w:val="single" w:sz="4" w:space="3" w:color="DDDDDD"/>
+          <w:left w:val="single" w:sz="4" w:space="3" w:color="DDDDDD"/>
+          <w:right w:val="single" w:sz="4" w:space="3" w:color="DDDDDD"/>
+        </w:pBdr>
+        <w:shd w:val="clear" w:color="auto" w:fill="FAFAFA"/>
+        <w:tabs>
+          <w:tab w:val="left" w:pos="916"/>
+          <w:tab w:val="left" w:pos="1832"/>
+          <w:tab w:val="left" w:pos="2748"/>
+          <w:tab w:val="left" w:pos="3664"/>
+          <w:tab w:val="left" w:pos="4580"/>
+          <w:tab w:val="left" w:pos="5496"/>
+          <w:tab w:val="left" w:pos="6412"/>
+          <w:tab w:val="left" w:pos="7328"/>
+          <w:tab w:val="left" w:pos="8244"/>
+          <w:tab w:val="left" w:pos="9160"/>
+          <w:tab w:val="left" w:pos="10076"/>
+          <w:tab w:val="left" w:pos="10992"/>
+          <w:tab w:val="left" w:pos="11908"/>
+          <w:tab w:val="left" w:pos="12824"/>
+          <w:tab w:val="left" w:pos="13740"/>
+          <w:tab w:val="left" w:pos="14656"/>
+        </w:tabs>
+        <w:wordWrap w:val="0"/>
+        <w:adjustRightInd/>
+        <w:snapToGrid/>
+        <w:spacing w:after="0" w:line="191" w:lineRule="atLeast"/>
+        <w:ind w:firstLine="330"/>
+        <w:rPr>
+          <w:rFonts w:ascii="Consolas" w:eastAsia="宋体" w:hAnsi="Consolas" w:cs="Consolas" w:hint="eastAsia"/>
+          <w:color w:val="444444"/>
+          <w:sz w:val="15"/>
+          <w:szCs w:val="15"/>
+        </w:rPr>
+      </w:pPr>
+      <w:r>
+        <w:rPr>
+          <w:rFonts w:ascii="Consolas" w:eastAsia="宋体" w:hAnsi="Consolas" w:cs="Consolas"/>
+          <w:color w:val="444444"/>
+          <w:sz w:val="15"/>
+          <w:szCs w:val="15"/>
+        </w:rPr>
+        <w:t>tr.fadeOut(500, () =&gt; $(this).remove());</w:t>
+      </w:r>
+    </w:p>
+    <w:p>
+      <w:pPr>
+        <w:pBdr>
+          <w:top w:val="single" w:sz="4" w:space="3" w:color="DDDDDD"/>
+          <w:left w:val="single" w:sz="4" w:space="3" w:color="DDDDDD"/>
+          <w:right w:val="single" w:sz="4" w:space="3" w:color="DDDDDD"/>
+        </w:pBdr>
+        <w:shd w:val="clear" w:color="auto" w:fill="FAFAFA"/>
+        <w:tabs>
+          <w:tab w:val="left" w:pos="916"/>
+          <w:tab w:val="left" w:pos="1832"/>
+          <w:tab w:val="left" w:pos="2748"/>
+          <w:tab w:val="left" w:pos="3664"/>
+          <w:tab w:val="left" w:pos="4580"/>
+          <w:tab w:val="left" w:pos="5496"/>
+          <w:tab w:val="left" w:pos="6412"/>
+          <w:tab w:val="left" w:pos="7328"/>
+          <w:tab w:val="left" w:pos="8244"/>
+          <w:tab w:val="left" w:pos="9160"/>
+          <w:tab w:val="left" w:pos="10076"/>
+          <w:tab w:val="left" w:pos="10992"/>
+          <w:tab w:val="left" w:pos="11908"/>
+          <w:tab w:val="left" w:pos="12824"/>
+          <w:tab w:val="left" w:pos="13740"/>
+          <w:tab w:val="left" w:pos="14656"/>
+        </w:tabs>
+        <w:wordWrap w:val="0"/>
+        <w:adjustRightInd/>
+        <w:snapToGrid/>
+        <w:spacing w:after="0" w:line="191" w:lineRule="atLeast"/>
+        <w:ind w:firstLine="330"/>
+        <w:rPr>
+          <w:rFonts w:ascii="Consolas" w:eastAsia="宋体" w:hAnsi="Consolas" w:cs="Consolas" w:hint="eastAsia"/>
+          <w:color w:val="444444"/>
+          <w:sz w:val="15"/>
+          <w:szCs w:val="15"/>
+        </w:rPr>
+      </w:pPr>
+      <w:r>
+        <w:rPr>
+          <w:rFonts w:ascii="Consolas" w:eastAsia="宋体" w:hAnsi="Consolas" w:cs="Consolas" w:hint="eastAsia"/>
+          <w:color w:val="444444"/>
+          <w:sz w:val="15"/>
+          <w:szCs w:val="15"/>
+        </w:rPr>
+        <w:t>}</w:t>
+      </w:r>
+    </w:p>
+    <w:p>
+      <w:pPr>
+        <w:pBdr>
+          <w:top w:val="single" w:sz="4" w:space="3" w:color="DDDDDD"/>
+          <w:left w:val="single" w:sz="4" w:space="3" w:color="DDDDDD"/>
+          <w:right w:val="single" w:sz="4" w:space="3" w:color="DDDDDD"/>
+        </w:pBdr>
+        <w:shd w:val="clear" w:color="auto" w:fill="FAFAFA"/>
+        <w:tabs>
+          <w:tab w:val="left" w:pos="916"/>
+          <w:tab w:val="left" w:pos="1832"/>
+          <w:tab w:val="left" w:pos="2748"/>
+          <w:tab w:val="left" w:pos="3664"/>
+          <w:tab w:val="left" w:pos="4580"/>
+          <w:tab w:val="left" w:pos="5496"/>
+          <w:tab w:val="left" w:pos="6412"/>
+          <w:tab w:val="left" w:pos="7328"/>
+          <w:tab w:val="left" w:pos="8244"/>
+          <w:tab w:val="left" w:pos="9160"/>
+          <w:tab w:val="left" w:pos="10076"/>
+          <w:tab w:val="left" w:pos="10992"/>
+          <w:tab w:val="left" w:pos="11908"/>
+          <w:tab w:val="left" w:pos="12824"/>
+          <w:tab w:val="left" w:pos="13740"/>
+          <w:tab w:val="left" w:pos="14656"/>
+        </w:tabs>
+        <w:wordWrap w:val="0"/>
+        <w:adjustRightInd/>
+        <w:snapToGrid/>
+        <w:spacing w:after="0" w:line="191" w:lineRule="atLeast"/>
+        <w:ind w:firstLine="330"/>
+        <w:rPr>
+          <w:rFonts w:ascii="Consolas" w:eastAsia="宋体" w:hAnsi="Consolas" w:cs="Consolas"/>
+          <w:color w:val="444444"/>
+          <w:sz w:val="15"/>
+          <w:szCs w:val="15"/>
+        </w:rPr>
+      </w:pPr>
+      <w:r>
+        <w:rPr>
+          <w:rFonts w:ascii="Consolas" w:eastAsia="宋体" w:hAnsi="Consolas" w:cs="Consolas" w:hint="eastAsia"/>
+          <w:color w:val="444444"/>
+          <w:sz w:val="15"/>
+          <w:szCs w:val="15"/>
+        </w:rPr>
+        <w:t>deleteFirstTR();</w:t>
+      </w:r>
+    </w:p>
+    <w:p>
+      <w:pPr>
+        <w:pBdr>
+          <w:top w:val="single" w:sz="6" w:space="1" w:color="auto"/>
+        </w:pBdr>
+        <w:adjustRightInd/>
+        <w:snapToGrid/>
+        <w:spacing w:after="0"/>
+        <w:jc w:val="center"/>
+        <w:rPr>
+          <w:rFonts w:ascii="Arial" w:eastAsia="宋体" w:hAnsi="Arial" w:cs="Arial" w:hint="eastAsia"/>
+          <w:sz w:val="16"/>
+          <w:szCs w:val="16"/>
+        </w:rPr>
+      </w:pPr>
+    </w:p>
+    <w:p>
+      <w:pPr>
+        <w:rPr>
+          <w:rFonts w:hint="eastAsia"/>
+        </w:rPr>
+      </w:pPr>
+      <w:r>
+        <w:t>对于默认值的处理，我们用了一个简单的</w:t>
+      </w:r>
+      <w:r>
+        <w:rPr>
+          <w:rStyle w:val="HTML0"/>
+          <w:rFonts w:ascii="Consolas" w:hAnsi="Consolas" w:cs="Consolas"/>
+          <w:color w:val="DD0055"/>
+          <w:sz w:val="13"/>
+          <w:szCs w:val="13"/>
+          <w:bdr w:val="single" w:sz="4" w:space="0" w:color="DDDDDD" w:frame="1"/>
+          <w:shd w:val="clear" w:color="auto" w:fill="FAFAFA"/>
+        </w:rPr>
+        <w:t>&amp;&amp;</w:t>
+      </w:r>
+      <w:r>
+        <w:t>和</w:t>
+      </w:r>
+      <w:r>
+        <w:rPr>
+          <w:rStyle w:val="HTML0"/>
+          <w:rFonts w:ascii="Consolas" w:hAnsi="Consolas" w:cs="Consolas"/>
+          <w:color w:val="DD0055"/>
+          <w:sz w:val="13"/>
+          <w:szCs w:val="13"/>
+          <w:bdr w:val="single" w:sz="4" w:space="0" w:color="DDDDDD" w:frame="1"/>
+          <w:shd w:val="clear" w:color="auto" w:fill="FAFAFA"/>
+        </w:rPr>
+        <w:t>||</w:t>
+      </w:r>
+      <w:r>
+        <w:t>短路操作符，总能得到一个有效的值。</w:t>
+      </w:r>
+    </w:p>
+    <w:p>
+      <w:pPr>
+        <w:pStyle w:val="HTML"/>
+        <w:pBdr>
+          <w:top w:val="single" w:sz="6" w:space="8" w:color="DDDDDD"/>
+          <w:left w:val="single" w:sz="6" w:space="8" w:color="DDDDDD"/>
+          <w:bottom w:val="single" w:sz="6" w:space="8" w:color="DDDDDD"/>
+          <w:right w:val="single" w:sz="6" w:space="8" w:color="DDDDDD"/>
+        </w:pBdr>
+        <w:shd w:val="clear" w:color="auto" w:fill="FAFAFA"/>
+        <w:wordWrap w:val="0"/>
+        <w:spacing w:before="225" w:after="225" w:line="270" w:lineRule="atLeast"/>
+        <w:rPr>
+          <w:rStyle w:val="HTML0"/>
+          <w:color w:val="444444"/>
+        </w:rPr>
+      </w:pPr>
+      <w:r>
+        <w:rPr>
+          <w:rStyle w:val="comment"/>
+          <w:i/>
+          <w:iCs/>
+          <w:color w:val="999988"/>
+        </w:rPr>
+        <w:t>// 要考虑到各种情况:</w:t>
+      </w:r>
+    </w:p>
+    <w:p>
+      <w:pPr>
+        <w:pStyle w:val="HTML"/>
+        <w:pBdr>
+          <w:top w:val="single" w:sz="6" w:space="8" w:color="DDDDDD"/>
+          <w:left w:val="single" w:sz="6" w:space="8" w:color="DDDDDD"/>
+          <w:bottom w:val="single" w:sz="6" w:space="8" w:color="DDDDDD"/>
+          <w:right w:val="single" w:sz="6" w:space="8" w:color="DDDDDD"/>
+        </w:pBdr>
+        <w:shd w:val="clear" w:color="auto" w:fill="FAFAFA"/>
+        <w:wordWrap w:val="0"/>
+        <w:spacing w:before="225" w:after="225" w:line="270" w:lineRule="atLeast"/>
+        <w:rPr>
+          <w:rStyle w:val="HTML0"/>
+          <w:color w:val="444444"/>
+        </w:rPr>
+      </w:pPr>
+      <w:r>
+        <w:rPr>
+          <w:rStyle w:val="HTML0"/>
+          <w:color w:val="444444"/>
+        </w:rPr>
+        <w:t xml:space="preserve">    </w:t>
+      </w:r>
+      <w:r>
+        <w:rPr>
+          <w:rStyle w:val="comment"/>
+          <w:i/>
+          <w:iCs/>
+          <w:color w:val="999988"/>
+        </w:rPr>
+        <w:t>// options为undefined</w:t>
+      </w:r>
+    </w:p>
+    <w:p>
+      <w:pPr>
+        <w:pStyle w:val="HTML"/>
+        <w:pBdr>
+          <w:top w:val="single" w:sz="6" w:space="8" w:color="DDDDDD"/>
+          <w:left w:val="single" w:sz="6" w:space="8" w:color="DDDDDD"/>
+          <w:bottom w:val="single" w:sz="6" w:space="8" w:color="DDDDDD"/>
+          <w:right w:val="single" w:sz="6" w:space="8" w:color="DDDDDD"/>
+        </w:pBdr>
+        <w:shd w:val="clear" w:color="auto" w:fill="FAFAFA"/>
+        <w:wordWrap w:val="0"/>
+        <w:spacing w:before="225" w:after="225" w:line="270" w:lineRule="atLeast"/>
+        <w:rPr>
+          <w:rStyle w:val="HTML0"/>
+          <w:color w:val="444444"/>
+        </w:rPr>
+      </w:pPr>
+      <w:r>
+        <w:rPr>
+          <w:rStyle w:val="HTML0"/>
+          <w:color w:val="444444"/>
+        </w:rPr>
+        <w:t xml:space="preserve">    </w:t>
+      </w:r>
+      <w:r>
+        <w:rPr>
+          <w:rStyle w:val="comment"/>
+          <w:i/>
+          <w:iCs/>
+          <w:color w:val="999988"/>
+        </w:rPr>
+        <w:t>// options只有部分key</w:t>
+      </w:r>
+    </w:p>
+    <w:p>
+      <w:pPr>
+        <w:pStyle w:val="HTML"/>
+        <w:pBdr>
+          <w:top w:val="single" w:sz="6" w:space="8" w:color="DDDDDD"/>
+          <w:left w:val="single" w:sz="6" w:space="8" w:color="DDDDDD"/>
+          <w:bottom w:val="single" w:sz="6" w:space="8" w:color="DDDDDD"/>
+          <w:right w:val="single" w:sz="6" w:space="8" w:color="DDDDDD"/>
+        </w:pBdr>
+        <w:shd w:val="clear" w:color="auto" w:fill="FAFAFA"/>
+        <w:wordWrap w:val="0"/>
+        <w:spacing w:before="225" w:after="225" w:line="270" w:lineRule="atLeast"/>
+        <w:rPr>
+          <w:rStyle w:val="HTML0"/>
+          <w:color w:val="444444"/>
+        </w:rPr>
+      </w:pPr>
+      <w:r>
+        <w:rPr>
+          <w:rStyle w:val="HTML0"/>
+          <w:color w:val="444444"/>
+        </w:rPr>
+        <w:t xml:space="preserve">    </w:t>
+      </w:r>
+      <w:r>
+        <w:rPr>
+          <w:rStyle w:val="keyword"/>
+          <w:b/>
+          <w:bCs/>
+          <w:color w:val="333333"/>
+        </w:rPr>
+        <w:t>var</w:t>
+      </w:r>
+      <w:r>
+        <w:rPr>
+          <w:rStyle w:val="HTML0"/>
+          <w:color w:val="444444"/>
+        </w:rPr>
+        <w:t xml:space="preserve"> bgcolor = options &amp;&amp; options.backgroundColor || </w:t>
+      </w:r>
+      <w:r>
+        <w:rPr>
+          <w:rStyle w:val="string"/>
+          <w:color w:val="DD1144"/>
+        </w:rPr>
+        <w:t>'#fffceb'</w:t>
+      </w:r>
+      <w:r>
+        <w:rPr>
+          <w:rStyle w:val="HTML0"/>
+          <w:color w:val="444444"/>
+        </w:rPr>
+        <w:t>;</w:t>
+      </w:r>
+    </w:p>
+    <w:p>
+      <w:pPr>
+        <w:pStyle w:val="HTML"/>
+        <w:pBdr>
+          <w:top w:val="single" w:sz="6" w:space="8" w:color="DDDDDD"/>
+          <w:left w:val="single" w:sz="6" w:space="8" w:color="DDDDDD"/>
+          <w:bottom w:val="single" w:sz="6" w:space="8" w:color="DDDDDD"/>
+          <w:right w:val="single" w:sz="6" w:space="8" w:color="DDDDDD"/>
+        </w:pBdr>
+        <w:shd w:val="clear" w:color="auto" w:fill="FAFAFA"/>
+        <w:wordWrap w:val="0"/>
+        <w:spacing w:before="225" w:after="225" w:line="270" w:lineRule="atLeast"/>
+        <w:rPr>
+          <w:rFonts w:ascii="Consolas" w:hAnsi="Consolas" w:cs="Consolas"/>
+          <w:color w:val="444444"/>
+          <w:sz w:val="18"/>
+          <w:szCs w:val="18"/>
+        </w:rPr>
+      </w:pPr>
+      <w:r>
+        <w:rPr>
+          <w:rStyle w:val="HTML0"/>
+          <w:color w:val="444444"/>
+        </w:rPr>
+        <w:lastRenderedPageBreak/>
+        <w:t xml:space="preserve">    </w:t>
+      </w:r>
+      <w:r>
+        <w:rPr>
+          <w:rStyle w:val="keyword"/>
+          <w:b/>
+          <w:bCs/>
+          <w:color w:val="333333"/>
+        </w:rPr>
+        <w:t>var</w:t>
+      </w:r>
+      <w:r>
+        <w:rPr>
+          <w:rStyle w:val="HTML0"/>
+          <w:color w:val="444444"/>
+        </w:rPr>
+        <w:t xml:space="preserve"> color = options &amp;&amp; options.color || </w:t>
+      </w:r>
+      <w:r>
+        <w:rPr>
+          <w:rStyle w:val="string"/>
+          <w:color w:val="DD1144"/>
+        </w:rPr>
+        <w:t>'#d85030'</w:t>
+      </w:r>
+      <w:r>
+        <w:rPr>
+          <w:rStyle w:val="HTML0"/>
+          <w:color w:val="444444"/>
+        </w:rPr>
+        <w:t>;</w:t>
+      </w:r>
+    </w:p>
+    <w:p/>
+    <w:p>
+      <w:r>
+        <w:t>另一种方法是使用</w:t>
+      </w:r>
+      <w:r>
+        <w:t>jQuery</w:t>
+      </w:r>
+      <w:r>
+        <w:t>提供的辅助方法</w:t>
+      </w:r>
+      <w:r>
+        <w:rPr>
+          <w:rStyle w:val="HTML0"/>
+          <w:rFonts w:ascii="Consolas" w:hAnsi="Consolas" w:cs="Consolas"/>
+          <w:color w:val="DD0055"/>
+          <w:sz w:val="13"/>
+          <w:szCs w:val="13"/>
+          <w:bdr w:val="single" w:sz="4" w:space="0" w:color="DDDDDD" w:frame="1"/>
+          <w:shd w:val="clear" w:color="auto" w:fill="FAFAFA"/>
+        </w:rPr>
+        <w:t>$.extend(target, obj1, obj2, ...)</w:t>
+      </w:r>
+      <w:r>
+        <w:t>，它把多个</w:t>
+      </w:r>
+      <w:r>
+        <w:t>object</w:t>
+      </w:r>
+      <w:r>
+        <w:t>对象的属性合并到第一个</w:t>
+      </w:r>
+      <w:r>
+        <w:t>target</w:t>
+      </w:r>
+      <w:r>
+        <w:t>对象中，遇到同名属性，</w:t>
+      </w:r>
+      <w:r>
+        <w:rPr>
+          <w:color w:val="FF0000"/>
+        </w:rPr>
+        <w:t>总是使用靠后的对象的值，也就是越往后优先级越高：</w:t>
+      </w:r>
+    </w:p>
+    <w:p>
+      <w:pPr>
+        <w:pStyle w:val="HTML"/>
+        <w:pBdr>
+          <w:top w:val="single" w:sz="4" w:space="5" w:color="DDDDDD"/>
+          <w:left w:val="single" w:sz="4" w:space="5" w:color="DDDDDD"/>
+          <w:bottom w:val="single" w:sz="4" w:space="5" w:color="DDDDDD"/>
+          <w:right w:val="single" w:sz="4" w:space="5" w:color="DDDDDD"/>
+        </w:pBdr>
+        <w:shd w:val="clear" w:color="auto" w:fill="FAFAFA"/>
+        <w:wordWrap w:val="0"/>
+        <w:spacing w:before="159" w:after="159" w:line="191" w:lineRule="atLeast"/>
+        <w:rPr>
+          <w:rStyle w:val="HTML0"/>
+          <w:color w:val="444444"/>
+        </w:rPr>
+      </w:pPr>
+      <w:r>
+        <w:rPr>
+          <w:rStyle w:val="comment"/>
+          <w:i/>
+          <w:iCs/>
+          <w:color w:val="999988"/>
+        </w:rPr>
+        <w:t>// 把默认值和用户传入的options合并到对象{}中并返回:</w:t>
+      </w:r>
+    </w:p>
+    <w:p>
+      <w:pPr>
+        <w:pStyle w:val="HTML"/>
+        <w:pBdr>
+          <w:top w:val="single" w:sz="4" w:space="5" w:color="DDDDDD"/>
+          <w:left w:val="single" w:sz="4" w:space="5" w:color="DDDDDD"/>
+          <w:bottom w:val="single" w:sz="4" w:space="5" w:color="DDDDDD"/>
+          <w:right w:val="single" w:sz="4" w:space="5" w:color="DDDDDD"/>
+        </w:pBdr>
+        <w:shd w:val="clear" w:color="auto" w:fill="FAFAFA"/>
+        <w:wordWrap w:val="0"/>
+        <w:spacing w:before="159" w:after="159" w:line="191" w:lineRule="atLeast"/>
+        <w:rPr>
+          <w:rStyle w:val="HTML0"/>
+          <w:color w:val="444444"/>
+        </w:rPr>
+      </w:pPr>
+      <w:r>
+        <w:rPr>
+          <w:rStyle w:val="keyword"/>
+          <w:b/>
+          <w:bCs/>
+          <w:color w:val="333333"/>
+        </w:rPr>
+        <w:t>var</w:t>
+      </w:r>
+      <w:r>
+        <w:rPr>
+          <w:rStyle w:val="HTML0"/>
+          <w:color w:val="444444"/>
+        </w:rPr>
+        <w:t xml:space="preserve"> opts = $.extend({}, {</w:t>
+      </w:r>
+    </w:p>
+    <w:p>
+      <w:pPr>
+        <w:pStyle w:val="HTML"/>
+        <w:pBdr>
+          <w:top w:val="single" w:sz="4" w:space="5" w:color="DDDDDD"/>
+          <w:left w:val="single" w:sz="4" w:space="5" w:color="DDDDDD"/>
+          <w:bottom w:val="single" w:sz="4" w:space="5" w:color="DDDDDD"/>
+          <w:right w:val="single" w:sz="4" w:space="5" w:color="DDDDDD"/>
+        </w:pBdr>
+        <w:shd w:val="clear" w:color="auto" w:fill="FAFAFA"/>
+        <w:wordWrap w:val="0"/>
+        <w:spacing w:before="159" w:after="159" w:line="191" w:lineRule="atLeast"/>
+        <w:rPr>
+          <w:rStyle w:val="HTML0"/>
+          <w:color w:val="444444"/>
+        </w:rPr>
+      </w:pPr>
+      <w:r>
+        <w:rPr>
+          <w:rStyle w:val="HTML0"/>
+          <w:color w:val="444444"/>
+        </w:rPr>
+        <w:t xml:space="preserve">    backgroundColor: </w:t>
+      </w:r>
+      <w:r>
+        <w:rPr>
+          <w:rStyle w:val="string"/>
+          <w:color w:val="DD1144"/>
+        </w:rPr>
+        <w:t>'#00a8e6'</w:t>
+      </w:r>
+      <w:r>
+        <w:rPr>
+          <w:rStyle w:val="HTML0"/>
+          <w:color w:val="444444"/>
+        </w:rPr>
+        <w:t>,</w:t>
+      </w:r>
+    </w:p>
+    <w:p>
+      <w:pPr>
+        <w:pStyle w:val="HTML"/>
+        <w:pBdr>
+          <w:top w:val="single" w:sz="4" w:space="5" w:color="DDDDDD"/>
+          <w:left w:val="single" w:sz="4" w:space="5" w:color="DDDDDD"/>
+          <w:bottom w:val="single" w:sz="4" w:space="5" w:color="DDDDDD"/>
+          <w:right w:val="single" w:sz="4" w:space="5" w:color="DDDDDD"/>
+        </w:pBdr>
+        <w:shd w:val="clear" w:color="auto" w:fill="FAFAFA"/>
+        <w:wordWrap w:val="0"/>
+        <w:spacing w:before="159" w:after="159" w:line="191" w:lineRule="atLeast"/>
+        <w:rPr>
+          <w:rStyle w:val="HTML0"/>
+          <w:color w:val="444444"/>
+        </w:rPr>
+      </w:pPr>
+      <w:r>
+        <w:rPr>
+          <w:rStyle w:val="HTML0"/>
+          <w:color w:val="444444"/>
+        </w:rPr>
+        <w:t xml:space="preserve">    color: </w:t>
+      </w:r>
+      <w:r>
+        <w:rPr>
+          <w:rStyle w:val="string"/>
+          <w:color w:val="DD1144"/>
+        </w:rPr>
+        <w:t>'#ffffff'</w:t>
+      </w:r>
+    </w:p>
+    <w:p>
+      <w:pPr>
+        <w:pStyle w:val="HTML"/>
+        <w:pBdr>
+          <w:top w:val="single" w:sz="4" w:space="5" w:color="DDDDDD"/>
+          <w:left w:val="single" w:sz="4" w:space="5" w:color="DDDDDD"/>
+          <w:bottom w:val="single" w:sz="4" w:space="5" w:color="DDDDDD"/>
+          <w:right w:val="single" w:sz="4" w:space="5" w:color="DDDDDD"/>
+        </w:pBdr>
+        <w:shd w:val="clear" w:color="auto" w:fill="FAFAFA"/>
+        <w:wordWrap w:val="0"/>
+        <w:spacing w:before="159" w:after="159" w:line="191" w:lineRule="atLeast"/>
+        <w:rPr>
+          <w:rFonts w:ascii="Consolas" w:hAnsi="Consolas" w:cs="Consolas"/>
+          <w:color w:val="444444"/>
+          <w:sz w:val="13"/>
+          <w:szCs w:val="13"/>
+        </w:rPr>
+      </w:pPr>
+      <w:r>
+        <w:rPr>
+          <w:rStyle w:val="HTML0"/>
+          <w:color w:val="444444"/>
+        </w:rPr>
+        <w:t>}, options);</w:t>
+      </w:r>
+    </w:p>
+    <w:p>
+      <w:r>
+        <w:t>紧接着用户对</w:t>
+      </w:r>
+      <w:r>
+        <w:rPr>
+          <w:rStyle w:val="HTML0"/>
+          <w:rFonts w:ascii="Consolas" w:hAnsi="Consolas" w:cs="Consolas"/>
+          <w:color w:val="DD0055"/>
+          <w:sz w:val="13"/>
+          <w:szCs w:val="13"/>
+          <w:bdr w:val="single" w:sz="4" w:space="0" w:color="DDDDDD" w:frame="1"/>
+          <w:shd w:val="clear" w:color="auto" w:fill="FAFAFA"/>
+        </w:rPr>
+        <w:t>highlight2()</w:t>
+      </w:r>
+      <w:r>
+        <w:t>提出了意见：每次调用都需要传入自定义的设置，能不能让我自己设定一个缺省值，以后的调用统一使用无参数的</w:t>
+      </w:r>
+      <w:r>
+        <w:rPr>
+          <w:rStyle w:val="HTML0"/>
+          <w:rFonts w:ascii="Consolas" w:hAnsi="Consolas" w:cs="Consolas"/>
+          <w:color w:val="DD0055"/>
+          <w:sz w:val="13"/>
+          <w:szCs w:val="13"/>
+          <w:bdr w:val="single" w:sz="4" w:space="0" w:color="DDDDDD" w:frame="1"/>
+          <w:shd w:val="clear" w:color="auto" w:fill="FAFAFA"/>
+        </w:rPr>
+        <w:t>highlight2()</w:t>
+      </w:r>
+      <w:r>
+        <w:t>？</w:t>
+      </w:r>
+    </w:p>
+    <w:p>
+      <w:r>
+        <w:t>也就是说，我们设定的默认值应该能允许用户修改。</w:t>
+      </w:r>
+    </w:p>
+    <w:p>
+      <w:r>
+        <w:t>那默认值放哪比较合适？放全局变量肯定不合适，最佳地点是</w:t>
+      </w:r>
+      <w:r>
+        <w:rPr>
+          <w:rStyle w:val="HTML0"/>
+          <w:rFonts w:ascii="Consolas" w:hAnsi="Consolas" w:cs="Consolas"/>
+          <w:color w:val="DD0055"/>
+          <w:sz w:val="13"/>
+          <w:szCs w:val="13"/>
+          <w:bdr w:val="single" w:sz="4" w:space="0" w:color="DDDDDD" w:frame="1"/>
+          <w:shd w:val="clear" w:color="auto" w:fill="FAFAFA"/>
+        </w:rPr>
+        <w:t>$.fn.highlight2</w:t>
+      </w:r>
+      <w:r>
+        <w:t>这个函数对象本身。</w:t>
+      </w:r>
+    </w:p>
+    <w:p>
+      <w:r>
+        <w:t>于是最终版的</w:t>
+      </w:r>
+      <w:r>
+        <w:rPr>
+          <w:rStyle w:val="HTML0"/>
+          <w:rFonts w:ascii="Consolas" w:hAnsi="Consolas" w:cs="Consolas"/>
+          <w:color w:val="DD0055"/>
+          <w:sz w:val="13"/>
+          <w:szCs w:val="13"/>
+          <w:bdr w:val="single" w:sz="4" w:space="0" w:color="DDDDDD" w:frame="1"/>
+          <w:shd w:val="clear" w:color="auto" w:fill="FAFAFA"/>
+        </w:rPr>
+        <w:t>highlight()</w:t>
+      </w:r>
+      <w:r>
+        <w:t>终于诞生了：</w:t>
+      </w:r>
+    </w:p>
+    <w:p>
+      <w:pPr>
+        <w:pStyle w:val="HTML"/>
+        <w:pBdr>
+          <w:top w:val="single" w:sz="4" w:space="5" w:color="DDDDDD"/>
+          <w:left w:val="single" w:sz="4" w:space="5" w:color="DDDDDD"/>
+          <w:bottom w:val="single" w:sz="4" w:space="5" w:color="DDDDDD"/>
+          <w:right w:val="single" w:sz="4" w:space="5" w:color="DDDDDD"/>
+        </w:pBdr>
+        <w:shd w:val="clear" w:color="auto" w:fill="FAFAFA"/>
+        <w:wordWrap w:val="0"/>
+        <w:spacing w:before="159" w:after="159" w:line="191" w:lineRule="atLeast"/>
+        <w:rPr>
+          <w:rStyle w:val="HTML0"/>
+          <w:color w:val="444444"/>
+        </w:rPr>
+      </w:pPr>
+      <w:r>
+        <w:rPr>
+          <w:rStyle w:val="HTML0"/>
+          <w:color w:val="444444"/>
+        </w:rPr>
+        <w:t xml:space="preserve">$.fn.highlight = </w:t>
+      </w:r>
+      <w:r>
+        <w:rPr>
+          <w:rStyle w:val="keyword"/>
+          <w:b/>
+          <w:bCs/>
+          <w:color w:val="333333"/>
+        </w:rPr>
+        <w:t>function</w:t>
+      </w:r>
+      <w:r>
+        <w:rPr>
+          <w:rStyle w:val="function"/>
+          <w:color w:val="444444"/>
+        </w:rPr>
+        <w:t xml:space="preserve"> </w:t>
+      </w:r>
+      <w:r>
+        <w:rPr>
+          <w:rStyle w:val="params"/>
+          <w:color w:val="444444"/>
+        </w:rPr>
+        <w:t>(options)</w:t>
+      </w:r>
+      <w:r>
+        <w:rPr>
+          <w:rStyle w:val="function"/>
+          <w:color w:val="444444"/>
+        </w:rPr>
+        <w:t xml:space="preserve"> {</w:t>
+      </w:r>
+    </w:p>
+    <w:p>
+      <w:pPr>
+        <w:pStyle w:val="HTML"/>
+        <w:pBdr>
+          <w:top w:val="single" w:sz="4" w:space="5" w:color="DDDDDD"/>
+          <w:left w:val="single" w:sz="4" w:space="5" w:color="DDDDDD"/>
+          <w:bottom w:val="single" w:sz="4" w:space="5" w:color="DDDDDD"/>
+          <w:right w:val="single" w:sz="4" w:space="5" w:color="DDDDDD"/>
+        </w:pBdr>
+        <w:shd w:val="clear" w:color="auto" w:fill="FAFAFA"/>
+        <w:wordWrap w:val="0"/>
+        <w:spacing w:before="159" w:after="159" w:line="191" w:lineRule="atLeast"/>
+        <w:rPr>
+          <w:rStyle w:val="HTML0"/>
+          <w:color w:val="444444"/>
+        </w:rPr>
+      </w:pPr>
+      <w:r>
+        <w:rPr>
+          <w:rStyle w:val="HTML0"/>
+          <w:color w:val="444444"/>
+        </w:rPr>
+        <w:t xml:space="preserve">    </w:t>
+      </w:r>
+      <w:r>
+        <w:rPr>
+          <w:rStyle w:val="comment"/>
+          <w:i/>
+          <w:iCs/>
+          <w:color w:val="999988"/>
+        </w:rPr>
+        <w:t>// 合并默认值和用户设定值:</w:t>
+      </w:r>
+    </w:p>
+    <w:p>
+      <w:pPr>
+        <w:pStyle w:val="HTML"/>
+        <w:pBdr>
+          <w:top w:val="single" w:sz="4" w:space="5" w:color="DDDDDD"/>
+          <w:left w:val="single" w:sz="4" w:space="5" w:color="DDDDDD"/>
+          <w:bottom w:val="single" w:sz="4" w:space="5" w:color="DDDDDD"/>
+          <w:right w:val="single" w:sz="4" w:space="5" w:color="DDDDDD"/>
+        </w:pBdr>
+        <w:shd w:val="clear" w:color="auto" w:fill="FAFAFA"/>
+        <w:wordWrap w:val="0"/>
+        <w:spacing w:before="159" w:after="159" w:line="191" w:lineRule="atLeast"/>
+        <w:rPr>
+          <w:rStyle w:val="HTML0"/>
+          <w:color w:val="444444"/>
+        </w:rPr>
+      </w:pPr>
+      <w:r>
+        <w:rPr>
+          <w:rStyle w:val="HTML0"/>
+          <w:color w:val="444444"/>
+        </w:rPr>
+        <w:t xml:space="preserve">    </w:t>
+      </w:r>
+      <w:r>
+        <w:rPr>
+          <w:rStyle w:val="keyword"/>
+          <w:b/>
+          <w:bCs/>
+          <w:color w:val="333333"/>
+        </w:rPr>
+        <w:t>var</w:t>
+      </w:r>
+      <w:r>
+        <w:rPr>
+          <w:rStyle w:val="HTML0"/>
+          <w:color w:val="444444"/>
+        </w:rPr>
+        <w:t xml:space="preserve"> opts = $.extend({}, $.fn.highlight.defaults, options);</w:t>
+      </w:r>
+    </w:p>
+    <w:p>
+      <w:pPr>
+        <w:pStyle w:val="HTML"/>
+        <w:pBdr>
+          <w:top w:val="single" w:sz="4" w:space="5" w:color="DDDDDD"/>
+          <w:left w:val="single" w:sz="4" w:space="5" w:color="DDDDDD"/>
+          <w:bottom w:val="single" w:sz="4" w:space="5" w:color="DDDDDD"/>
+          <w:right w:val="single" w:sz="4" w:space="5" w:color="DDDDDD"/>
+        </w:pBdr>
+        <w:shd w:val="clear" w:color="auto" w:fill="FAFAFA"/>
+        <w:wordWrap w:val="0"/>
+        <w:spacing w:before="159" w:after="159" w:line="191" w:lineRule="atLeast"/>
+        <w:rPr>
+          <w:rStyle w:val="HTML0"/>
+          <w:color w:val="444444"/>
+        </w:rPr>
+      </w:pPr>
+      <w:r>
+        <w:rPr>
+          <w:rStyle w:val="HTML0"/>
+          <w:color w:val="444444"/>
+        </w:rPr>
+        <w:t xml:space="preserve">    </w:t>
+      </w:r>
+      <w:r>
+        <w:rPr>
+          <w:rStyle w:val="keyword"/>
+          <w:b/>
+          <w:bCs/>
+          <w:color w:val="333333"/>
+        </w:rPr>
+        <w:t>this</w:t>
+      </w:r>
+      <w:r>
+        <w:rPr>
+          <w:rStyle w:val="HTML0"/>
+          <w:color w:val="444444"/>
+        </w:rPr>
+        <w:t>.css(</w:t>
+      </w:r>
+      <w:r>
+        <w:rPr>
+          <w:rStyle w:val="string"/>
+          <w:color w:val="DD1144"/>
+        </w:rPr>
+        <w:t>'backgroundColor'</w:t>
+      </w:r>
+      <w:r>
+        <w:rPr>
+          <w:rStyle w:val="HTML0"/>
+          <w:color w:val="444444"/>
+        </w:rPr>
+        <w:t>, opts.backgroundColor).css(</w:t>
+      </w:r>
+      <w:r>
+        <w:rPr>
+          <w:rStyle w:val="string"/>
+          <w:color w:val="DD1144"/>
+        </w:rPr>
+        <w:t>'color'</w:t>
+      </w:r>
+      <w:r>
+        <w:rPr>
+          <w:rStyle w:val="HTML0"/>
+          <w:color w:val="444444"/>
+        </w:rPr>
+        <w:t>, opts.color);</w:t>
+      </w:r>
+    </w:p>
+    <w:p>
+      <w:pPr>
+        <w:pStyle w:val="HTML"/>
+        <w:pBdr>
+          <w:top w:val="single" w:sz="4" w:space="5" w:color="DDDDDD"/>
+          <w:left w:val="single" w:sz="4" w:space="5" w:color="DDDDDD"/>
+          <w:bottom w:val="single" w:sz="4" w:space="5" w:color="DDDDDD"/>
+          <w:right w:val="single" w:sz="4" w:space="5" w:color="DDDDDD"/>
+        </w:pBdr>
+        <w:shd w:val="clear" w:color="auto" w:fill="FAFAFA"/>
+        <w:wordWrap w:val="0"/>
+        <w:spacing w:before="159" w:after="159" w:line="191" w:lineRule="atLeast"/>
+        <w:rPr>
+          <w:rStyle w:val="HTML0"/>
+          <w:color w:val="444444"/>
+        </w:rPr>
+      </w:pPr>
+      <w:r>
+        <w:rPr>
+          <w:rStyle w:val="HTML0"/>
+          <w:color w:val="444444"/>
+        </w:rPr>
+        <w:t xml:space="preserve">    </w:t>
+      </w:r>
+      <w:r>
+        <w:rPr>
+          <w:rStyle w:val="keyword"/>
+          <w:b/>
+          <w:bCs/>
+          <w:color w:val="333333"/>
+        </w:rPr>
+        <w:t>return</w:t>
+      </w:r>
+      <w:r>
+        <w:rPr>
+          <w:rStyle w:val="HTML0"/>
+          <w:color w:val="444444"/>
+        </w:rPr>
+        <w:t xml:space="preserve"> </w:t>
+      </w:r>
+      <w:r>
+        <w:rPr>
+          <w:rStyle w:val="keyword"/>
+          <w:b/>
+          <w:bCs/>
+          <w:color w:val="333333"/>
+        </w:rPr>
+        <w:t>this</w:t>
+      </w:r>
+      <w:r>
+        <w:rPr>
+          <w:rStyle w:val="HTML0"/>
+          <w:color w:val="444444"/>
+        </w:rPr>
+        <w:t>;</w:t>
+      </w:r>
+    </w:p>
+    <w:p>
+      <w:pPr>
+        <w:pStyle w:val="HTML"/>
+        <w:pBdr>
+          <w:top w:val="single" w:sz="4" w:space="5" w:color="DDDDDD"/>
+          <w:left w:val="single" w:sz="4" w:space="5" w:color="DDDDDD"/>
+          <w:bottom w:val="single" w:sz="4" w:space="5" w:color="DDDDDD"/>
+          <w:right w:val="single" w:sz="4" w:space="5" w:color="DDDDDD"/>
+        </w:pBdr>
+        <w:shd w:val="clear" w:color="auto" w:fill="FAFAFA"/>
+        <w:wordWrap w:val="0"/>
+        <w:spacing w:before="159" w:after="159" w:line="191" w:lineRule="atLeast"/>
+        <w:rPr>
+          <w:rStyle w:val="HTML0"/>
+          <w:color w:val="444444"/>
+        </w:rPr>
+      </w:pPr>
+      <w:r>
+        <w:rPr>
+          <w:rStyle w:val="HTML0"/>
+          <w:color w:val="444444"/>
+        </w:rPr>
+        <w:t>}</w:t>
+      </w:r>
+    </w:p>
+    <w:p>
+      <w:pPr>
+        <w:pStyle w:val="HTML"/>
+        <w:pBdr>
+          <w:top w:val="single" w:sz="4" w:space="5" w:color="DDDDDD"/>
+          <w:left w:val="single" w:sz="4" w:space="5" w:color="DDDDDD"/>
+          <w:bottom w:val="single" w:sz="4" w:space="5" w:color="DDDDDD"/>
+          <w:right w:val="single" w:sz="4" w:space="5" w:color="DDDDDD"/>
+        </w:pBdr>
+        <w:shd w:val="clear" w:color="auto" w:fill="FAFAFA"/>
+        <w:wordWrap w:val="0"/>
+        <w:spacing w:before="159" w:after="159" w:line="191" w:lineRule="atLeast"/>
+        <w:rPr>
+          <w:rStyle w:val="HTML0"/>
+          <w:color w:val="444444"/>
+        </w:rPr>
+      </w:pPr>
+    </w:p>
+    <w:p>
+      <w:pPr>
+        <w:pStyle w:val="HTML"/>
+        <w:pBdr>
+          <w:top w:val="single" w:sz="4" w:space="5" w:color="DDDDDD"/>
+          <w:left w:val="single" w:sz="4" w:space="5" w:color="DDDDDD"/>
+          <w:bottom w:val="single" w:sz="4" w:space="5" w:color="DDDDDD"/>
+          <w:right w:val="single" w:sz="4" w:space="5" w:color="DDDDDD"/>
+        </w:pBdr>
+        <w:shd w:val="clear" w:color="auto" w:fill="FAFAFA"/>
+        <w:wordWrap w:val="0"/>
+        <w:spacing w:before="159" w:after="159" w:line="191" w:lineRule="atLeast"/>
+        <w:rPr>
+          <w:rStyle w:val="HTML0"/>
+          <w:color w:val="444444"/>
+        </w:rPr>
+      </w:pPr>
+      <w:r>
+        <w:rPr>
+          <w:rStyle w:val="comment"/>
+          <w:i/>
+          <w:iCs/>
+          <w:color w:val="999988"/>
+        </w:rPr>
+        <w:t>// 设定默认值:</w:t>
+      </w:r>
+    </w:p>
+    <w:p>
+      <w:pPr>
+        <w:pStyle w:val="HTML"/>
+        <w:pBdr>
+          <w:top w:val="single" w:sz="4" w:space="5" w:color="DDDDDD"/>
+          <w:left w:val="single" w:sz="4" w:space="5" w:color="DDDDDD"/>
+          <w:bottom w:val="single" w:sz="4" w:space="5" w:color="DDDDDD"/>
+          <w:right w:val="single" w:sz="4" w:space="5" w:color="DDDDDD"/>
+        </w:pBdr>
+        <w:shd w:val="clear" w:color="auto" w:fill="FAFAFA"/>
+        <w:wordWrap w:val="0"/>
+        <w:spacing w:before="159" w:after="159" w:line="191" w:lineRule="atLeast"/>
+        <w:rPr>
+          <w:rStyle w:val="HTML0"/>
+          <w:color w:val="444444"/>
+        </w:rPr>
+      </w:pPr>
+      <w:r>
+        <w:rPr>
+          <w:rStyle w:val="HTML0"/>
+          <w:color w:val="444444"/>
+        </w:rPr>
+        <w:t>$.fn.highlight.defaults = {</w:t>
+      </w:r>
+    </w:p>
+    <w:p>
+      <w:pPr>
+        <w:pStyle w:val="HTML"/>
+        <w:pBdr>
+          <w:top w:val="single" w:sz="4" w:space="5" w:color="DDDDDD"/>
+          <w:left w:val="single" w:sz="4" w:space="5" w:color="DDDDDD"/>
+          <w:bottom w:val="single" w:sz="4" w:space="5" w:color="DDDDDD"/>
+          <w:right w:val="single" w:sz="4" w:space="5" w:color="DDDDDD"/>
+        </w:pBdr>
+        <w:shd w:val="clear" w:color="auto" w:fill="FAFAFA"/>
+        <w:wordWrap w:val="0"/>
+        <w:spacing w:before="159" w:after="159" w:line="191" w:lineRule="atLeast"/>
+        <w:rPr>
+          <w:rStyle w:val="HTML0"/>
+          <w:color w:val="444444"/>
+        </w:rPr>
+      </w:pPr>
+      <w:r>
+        <w:rPr>
+          <w:rStyle w:val="HTML0"/>
+          <w:color w:val="444444"/>
+        </w:rPr>
+        <w:lastRenderedPageBreak/>
+        <w:t xml:space="preserve">    color: </w:t>
+      </w:r>
+      <w:r>
+        <w:rPr>
+          <w:rStyle w:val="string"/>
+          <w:color w:val="DD1144"/>
+        </w:rPr>
+        <w:t>'#d85030'</w:t>
+      </w:r>
+      <w:r>
+        <w:rPr>
+          <w:rStyle w:val="HTML0"/>
+          <w:color w:val="444444"/>
+        </w:rPr>
+        <w:t>,</w:t>
+      </w:r>
+    </w:p>
+    <w:p>
+      <w:pPr>
+        <w:pStyle w:val="HTML"/>
+        <w:pBdr>
+          <w:top w:val="single" w:sz="4" w:space="5" w:color="DDDDDD"/>
+          <w:left w:val="single" w:sz="4" w:space="5" w:color="DDDDDD"/>
+          <w:bottom w:val="single" w:sz="4" w:space="5" w:color="DDDDDD"/>
+          <w:right w:val="single" w:sz="4" w:space="5" w:color="DDDDDD"/>
+        </w:pBdr>
+        <w:shd w:val="clear" w:color="auto" w:fill="FAFAFA"/>
+        <w:wordWrap w:val="0"/>
+        <w:spacing w:before="159" w:after="159" w:line="191" w:lineRule="atLeast"/>
+        <w:rPr>
+          <w:rStyle w:val="HTML0"/>
+          <w:color w:val="444444"/>
+        </w:rPr>
+      </w:pPr>
+      <w:r>
+        <w:rPr>
+          <w:rStyle w:val="HTML0"/>
+          <w:color w:val="444444"/>
+        </w:rPr>
+        <w:t xml:space="preserve">    backgroundColor: </w:t>
+      </w:r>
+      <w:r>
+        <w:rPr>
+          <w:rStyle w:val="string"/>
+          <w:color w:val="DD1144"/>
+        </w:rPr>
+        <w:t>'#fff8de'</w:t>
+      </w:r>
+    </w:p>
+    <w:p>
+      <w:pPr>
+        <w:pStyle w:val="HTML"/>
+        <w:pBdr>
+          <w:top w:val="single" w:sz="4" w:space="5" w:color="DDDDDD"/>
+          <w:left w:val="single" w:sz="4" w:space="5" w:color="DDDDDD"/>
+          <w:bottom w:val="single" w:sz="4" w:space="5" w:color="DDDDDD"/>
+          <w:right w:val="single" w:sz="4" w:space="5" w:color="DDDDDD"/>
+        </w:pBdr>
+        <w:shd w:val="clear" w:color="auto" w:fill="FAFAFA"/>
+        <w:wordWrap w:val="0"/>
+        <w:spacing w:before="159" w:after="159" w:line="191" w:lineRule="atLeast"/>
+        <w:rPr>
+          <w:rStyle w:val="HTML0"/>
+          <w:color w:val="444444"/>
+        </w:rPr>
+      </w:pPr>
+      <w:r>
+        <w:rPr>
+          <w:rStyle w:val="HTML0"/>
+          <w:color w:val="444444"/>
+        </w:rPr>
+        <w:t>}</w:t>
+      </w:r>
+    </w:p>
+    <w:p>
+      <w:r>
+        <w:t>这次用户终于满意了。用户使用时，只需一次性设定默认值：</w:t>
+      </w:r>
+    </w:p>
+    <w:p>
+      <w:pPr>
+        <w:pStyle w:val="HTML"/>
+        <w:pBdr>
+          <w:top w:val="single" w:sz="4" w:space="5" w:color="DDDDDD"/>
+          <w:left w:val="single" w:sz="4" w:space="5" w:color="DDDDDD"/>
+          <w:bottom w:val="single" w:sz="4" w:space="5" w:color="DDDDDD"/>
+          <w:right w:val="single" w:sz="4" w:space="5" w:color="DDDDDD"/>
+        </w:pBdr>
+        <w:shd w:val="clear" w:color="auto" w:fill="FAFAFA"/>
+        <w:wordWrap w:val="0"/>
+        <w:spacing w:before="159" w:after="159" w:line="191" w:lineRule="atLeast"/>
+        <w:rPr>
+          <w:rStyle w:val="HTML0"/>
+          <w:color w:val="444444"/>
+        </w:rPr>
+      </w:pPr>
+      <w:r>
+        <w:rPr>
+          <w:rStyle w:val="variable"/>
+          <w:color w:val="008080"/>
+        </w:rPr>
+        <w:t>$.</w:t>
+      </w:r>
+      <w:r>
+        <w:rPr>
+          <w:rStyle w:val="HTML0"/>
+          <w:color w:val="444444"/>
+        </w:rPr>
+        <w:t xml:space="preserve">fn.highlight.defaults.color = </w:t>
+      </w:r>
+      <w:r>
+        <w:rPr>
+          <w:rStyle w:val="string"/>
+          <w:color w:val="DD1144"/>
+        </w:rPr>
+        <w:t>'#fff'</w:t>
+      </w:r>
+      <w:r>
+        <w:rPr>
+          <w:rStyle w:val="HTML0"/>
+          <w:color w:val="444444"/>
+        </w:rPr>
+        <w:t>;</w:t>
+      </w:r>
+    </w:p>
+    <w:p>
+      <w:pPr>
+        <w:pStyle w:val="HTML"/>
+        <w:pBdr>
+          <w:top w:val="single" w:sz="4" w:space="5" w:color="DDDDDD"/>
+          <w:left w:val="single" w:sz="4" w:space="5" w:color="DDDDDD"/>
+          <w:bottom w:val="single" w:sz="4" w:space="5" w:color="DDDDDD"/>
+          <w:right w:val="single" w:sz="4" w:space="5" w:color="DDDDDD"/>
+        </w:pBdr>
+        <w:shd w:val="clear" w:color="auto" w:fill="FAFAFA"/>
+        <w:wordWrap w:val="0"/>
+        <w:spacing w:before="159" w:after="159" w:line="191" w:lineRule="atLeast"/>
+        <w:rPr>
+          <w:rStyle w:val="HTML0"/>
+          <w:color w:val="444444"/>
+        </w:rPr>
+      </w:pPr>
+      <w:r>
+        <w:rPr>
+          <w:rStyle w:val="variable"/>
+          <w:color w:val="008080"/>
+        </w:rPr>
+        <w:t>$.</w:t>
+      </w:r>
+      <w:r>
+        <w:rPr>
+          <w:rStyle w:val="HTML0"/>
+          <w:color w:val="444444"/>
+        </w:rPr>
+        <w:t xml:space="preserve">fn.highlight.defaults.backgroundColor = </w:t>
+      </w:r>
+      <w:r>
+        <w:rPr>
+          <w:rStyle w:val="string"/>
+          <w:color w:val="DD1144"/>
+        </w:rPr>
+        <w:t>'#000'</w:t>
+      </w:r>
+      <w:r>
+        <w:rPr>
+          <w:rStyle w:val="HTML0"/>
+          <w:color w:val="444444"/>
+        </w:rPr>
+        <w:t>;</w:t>
+      </w:r>
+    </w:p>
+    <w:p>
+      <w:r>
+        <w:t>然后就可以非常简单地调用</w:t>
+      </w:r>
+      <w:r>
+        <w:rPr>
+          <w:rStyle w:val="HTML0"/>
+          <w:rFonts w:ascii="Consolas" w:hAnsi="Consolas" w:cs="Consolas"/>
+          <w:color w:val="DD0055"/>
+          <w:sz w:val="13"/>
+          <w:szCs w:val="13"/>
+          <w:bdr w:val="single" w:sz="4" w:space="0" w:color="DDDDDD" w:frame="1"/>
+          <w:shd w:val="clear" w:color="auto" w:fill="FAFAFA"/>
+        </w:rPr>
+        <w:t>highlight()</w:t>
+      </w:r>
+      <w:r>
+        <w:t>了。</w:t>
+      </w:r>
+    </w:p>
+    <w:p>
+      <w:pPr>
+        <w:pBdr>
+          <w:top w:val="single" w:sz="6" w:space="1" w:color="auto"/>
+        </w:pBdr>
+        <w:adjustRightInd/>
+        <w:snapToGrid/>
+        <w:spacing w:after="0"/>
+        <w:jc w:val="center"/>
+        <w:rPr>
+          <w:rFonts w:ascii="Arial" w:eastAsia="宋体" w:hAnsi="Arial" w:cs="Arial" w:hint="eastAsia"/>
+          <w:vanish/>
+          <w:sz w:val="16"/>
+          <w:szCs w:val="16"/>
+        </w:rPr>
+      </w:pPr>
+      <w:r>
+        <w:rPr>
+          <w:rFonts w:ascii="Arial" w:eastAsia="宋体" w:hAnsi="Arial" w:cs="Arial" w:hint="eastAsia"/>
+          <w:vanish/>
+          <w:sz w:val="16"/>
+          <w:szCs w:val="16"/>
+        </w:rPr>
+        <w:t>窗体底端</w:t>
+      </w:r>
+    </w:p>
+    <w:p>
+      <w:pPr>
+        <w:pBdr>
+          <w:top w:val="single" w:sz="6" w:space="1" w:color="auto"/>
+        </w:pBdr>
+        <w:adjustRightInd/>
+        <w:snapToGrid/>
+        <w:spacing w:after="0"/>
+        <w:jc w:val="center"/>
+        <w:rPr>
+          <w:rFonts w:ascii="Arial" w:eastAsia="宋体" w:hAnsi="Arial" w:cs="Arial" w:hint="eastAsia"/>
+          <w:vanish/>
+          <w:sz w:val="16"/>
+          <w:szCs w:val="16"/>
+        </w:rPr>
+      </w:pPr>
+      <w:r>
+        <w:rPr>
+          <w:rFonts w:ascii="Arial" w:eastAsia="宋体" w:hAnsi="Arial" w:cs="Arial" w:hint="eastAsia"/>
+          <w:vanish/>
+          <w:sz w:val="16"/>
+          <w:szCs w:val="16"/>
+        </w:rPr>
+        <w:t>窗体底端</w:t>
       </w:r>
     </w:p>
     <w:p>

</xml_diff>